<commit_message>
Added outlines for report and presentation
</commit_message>
<xml_diff>
--- a/deliverables/Week 8 - Report.docx
+++ b/deliverables/Week 8 - Report.docx
@@ -167,7 +167,27 @@
                                     <w:sz w:val="28"/>
                                     <w:szCs w:val="28"/>
                                   </w:rPr>
-                                  <w:t>Explores how loan approval outcomes and financial risk evolve as the population ages</w:t>
+                                  <w:t>Explores how loan approval outcomes and financial risk evolve as population</w:t>
+                                </w:r>
+                                <w:r>
+                                  <w:rPr>
+                                    <w:i/>
+                                    <w:iCs/>
+                                    <w:color w:val="000000" w:themeColor="text1"/>
+                                    <w:sz w:val="28"/>
+                                    <w:szCs w:val="28"/>
+                                  </w:rPr>
+                                  <w:t>s</w:t>
+                                </w:r>
+                                <w:r>
+                                  <w:rPr>
+                                    <w:i/>
+                                    <w:iCs/>
+                                    <w:color w:val="000000" w:themeColor="text1"/>
+                                    <w:sz w:val="28"/>
+                                    <w:szCs w:val="28"/>
+                                  </w:rPr>
+                                  <w:t xml:space="preserve"> age</w:t>
                                 </w:r>
                               </w:p>
                               <w:sdt>
@@ -311,7 +331,27 @@
                               <w:sz w:val="28"/>
                               <w:szCs w:val="28"/>
                             </w:rPr>
-                            <w:t>Explores how loan approval outcomes and financial risk evolve as the population ages</w:t>
+                            <w:t>Explores how loan approval outcomes and financial risk evolve as population</w:t>
+                          </w:r>
+                          <w:r>
+                            <w:rPr>
+                              <w:i/>
+                              <w:iCs/>
+                              <w:color w:val="000000" w:themeColor="text1"/>
+                              <w:sz w:val="28"/>
+                              <w:szCs w:val="28"/>
+                            </w:rPr>
+                            <w:t>s</w:t>
+                          </w:r>
+                          <w:r>
+                            <w:rPr>
+                              <w:i/>
+                              <w:iCs/>
+                              <w:color w:val="000000" w:themeColor="text1"/>
+                              <w:sz w:val="28"/>
+                              <w:szCs w:val="28"/>
+                            </w:rPr>
+                            <w:t xml:space="preserve"> age</w:t>
                           </w:r>
                         </w:p>
                         <w:sdt>
@@ -588,7 +628,14 @@
           <w:b/>
           <w:bCs/>
         </w:rPr>
-        <w:t xml:space="preserve">Project Overview </w:t>
+        <w:t>Pro</w:t>
+      </w:r>
+      <w:r>
+        <w:rPr>
+          <w:b/>
+          <w:bCs/>
+        </w:rPr>
+        <w:t>blem Background</w:t>
       </w:r>
     </w:p>
     <w:p>
@@ -601,6 +648,7 @@
         <w:t>We plan to use a Monte Carlo simulation to model individual borrowers and their outcomes under varying credit policies. In addition, we are exploring the integration of a risk scoring model to support more realistic decision-making.</w:t>
       </w:r>
     </w:p>
+    <w:p/>
     <w:p>
       <w:pPr>
         <w:pStyle w:val="ListParagraph"/>
@@ -618,166 +666,27 @@
           <w:b/>
           <w:bCs/>
         </w:rPr>
-        <w:t xml:space="preserve">Simulation Objectives and Design </w:t>
+        <w:t>Simulation</w:t>
+      </w:r>
+      <w:r>
+        <w:rPr>
+          <w:b/>
+          <w:bCs/>
+        </w:rPr>
+        <w:t xml:space="preserve"> &amp; Design Methods</w:t>
+      </w:r>
+      <w:r>
+        <w:rPr>
+          <w:b/>
+          <w:bCs/>
+        </w:rPr>
+        <w:t xml:space="preserve"> </w:t>
       </w:r>
     </w:p>
     <w:p>
       <w:r>
-        <w:t>We are building a simulation that reflects both borrower-level uncertainty (income, health, credit score) and macro-level changes (aging trend, market interest rates). The simulation is designed to model:</w:t>
+        <w:t>We are building a simulation that reflects both borrower-level uncertainty (income, health, credit score) and macro-level changes (aging trend, market interest rates). The simulation is designed to model</w:t>
       </w:r>
-    </w:p>
-    <w:p>
-      <w:pPr>
-        <w:pStyle w:val="ListParagraph"/>
-        <w:numPr>
-          <w:ilvl w:val="0"/>
-          <w:numId w:val="5"/>
-        </w:numPr>
-      </w:pPr>
-      <w:r>
-        <w:t>Individual loan applicants with randomized demographics</w:t>
-      </w:r>
-    </w:p>
-    <w:p>
-      <w:pPr>
-        <w:pStyle w:val="ListParagraph"/>
-        <w:numPr>
-          <w:ilvl w:val="0"/>
-          <w:numId w:val="5"/>
-        </w:numPr>
-      </w:pPr>
-      <w:r>
-        <w:t>Loan approval decision based on default risk and policy thresholds</w:t>
-      </w:r>
-    </w:p>
-    <w:p>
-      <w:pPr>
-        <w:pStyle w:val="ListParagraph"/>
-        <w:numPr>
-          <w:ilvl w:val="0"/>
-          <w:numId w:val="5"/>
-        </w:numPr>
-      </w:pPr>
-      <w:r>
-        <w:t xml:space="preserve">Loan outcomes </w:t>
-      </w:r>
-      <w:r>
-        <w:t>like default or repayment, and the resulting profit or loss.</w:t>
-      </w:r>
-    </w:p>
-    <w:p>
-      <w:pPr>
-        <w:pStyle w:val="ListParagraph"/>
-        <w:numPr>
-          <w:ilvl w:val="0"/>
-          <w:numId w:val="5"/>
-        </w:numPr>
-      </w:pPr>
-      <w:r>
-        <w:t>Annual cycles to simulate population shift over 50 years</w:t>
-      </w:r>
-    </w:p>
-    <w:p>
-      <w:pPr>
-        <w:ind w:left="360"/>
-      </w:pPr>
-      <w:r>
-        <w:t>Input Model</w:t>
-      </w:r>
-    </w:p>
-    <w:p>
-      <w:pPr>
-        <w:pStyle w:val="ListParagraph"/>
-        <w:numPr>
-          <w:ilvl w:val="0"/>
-          <w:numId w:val="5"/>
-        </w:numPr>
-      </w:pPr>
-      <w:r>
-        <w:t>Applicant variables: age, income, credit score, health status</w:t>
-      </w:r>
-    </w:p>
-    <w:p>
-      <w:pPr>
-        <w:pStyle w:val="ListParagraph"/>
-        <w:numPr>
-          <w:ilvl w:val="0"/>
-          <w:numId w:val="5"/>
-        </w:numPr>
-      </w:pPr>
-      <w:r>
-        <w:t>Market/Economic factors: interest rate</w:t>
-      </w:r>
-    </w:p>
-    <w:p>
-      <w:pPr>
-        <w:pStyle w:val="ListParagraph"/>
-        <w:numPr>
-          <w:ilvl w:val="0"/>
-          <w:numId w:val="5"/>
-        </w:numPr>
-      </w:pPr>
-      <w:r>
-        <w:t xml:space="preserve">Policy thresholds: default risk limits used to accept or deny applicants </w:t>
-      </w:r>
-    </w:p>
-    <w:p>
-      <w:pPr>
-        <w:ind w:left="360"/>
-      </w:pPr>
-      <w:r>
-        <w:t>Output</w:t>
-      </w:r>
-    </w:p>
-    <w:p>
-      <w:pPr>
-        <w:pStyle w:val="ListParagraph"/>
-        <w:numPr>
-          <w:ilvl w:val="0"/>
-          <w:numId w:val="5"/>
-        </w:numPr>
-      </w:pPr>
-      <w:r>
-        <w:t xml:space="preserve">Loan approval status </w:t>
-      </w:r>
-    </w:p>
-    <w:p>
-      <w:pPr>
-        <w:pStyle w:val="ListParagraph"/>
-        <w:numPr>
-          <w:ilvl w:val="0"/>
-          <w:numId w:val="5"/>
-        </w:numPr>
-      </w:pPr>
-      <w:r>
-        <w:t xml:space="preserve">Whether the loan defaulted </w:t>
-      </w:r>
-    </w:p>
-    <w:p>
-      <w:pPr>
-        <w:pStyle w:val="ListParagraph"/>
-        <w:numPr>
-          <w:ilvl w:val="0"/>
-          <w:numId w:val="5"/>
-        </w:numPr>
-      </w:pPr>
-      <w:r>
-        <w:t xml:space="preserve">Profit or loss from each loan </w:t>
-      </w:r>
-    </w:p>
-    <w:p>
-      <w:pPr>
-        <w:pStyle w:val="ListParagraph"/>
-        <w:numPr>
-          <w:ilvl w:val="0"/>
-          <w:numId w:val="5"/>
-        </w:numPr>
-      </w:pPr>
-      <w:r>
-        <w:t xml:space="preserve">Summary statistics over time </w:t>
-      </w:r>
-    </w:p>
-    <w:p>
       <w:r>
         <w:br w:type="page"/>
       </w:r>
@@ -800,7 +709,7 @@
           <w:bCs/>
         </w:rPr>
         <w:lastRenderedPageBreak/>
-        <w:t xml:space="preserve">Statistical and Simulation Framework </w:t>
+        <w:t>Results &amp; Interpretation</w:t>
       </w:r>
     </w:p>
     <w:tbl>
@@ -1058,7 +967,7 @@
           <w:b/>
           <w:bCs/>
         </w:rPr>
-        <w:t>Current Progress</w:t>
+        <w:t>Limitations &amp; Possible Extensions</w:t>
       </w:r>
     </w:p>
     <w:p>
@@ -1108,103 +1017,6 @@
       <w:r>
         <w:t>Initial plotting underway</w:t>
       </w:r>
-    </w:p>
-    <w:p>
-      <w:pPr>
-        <w:pStyle w:val="ListParagraph"/>
-      </w:pPr>
-    </w:p>
-    <w:p>
-      <w:pPr>
-        <w:pStyle w:val="ListParagraph"/>
-        <w:numPr>
-          <w:ilvl w:val="0"/>
-          <w:numId w:val="4"/>
-        </w:numPr>
-        <w:rPr>
-          <w:b/>
-          <w:bCs/>
-        </w:rPr>
-      </w:pPr>
-      <w:r>
-        <w:rPr>
-          <w:b/>
-          <w:bCs/>
-        </w:rPr>
-        <w:t>Team Member Contributions</w:t>
-      </w:r>
-    </w:p>
-    <w:p>
-      <w:pPr>
-        <w:pStyle w:val="ListParagraph"/>
-      </w:pPr>
-      <w:r>
-        <w:t>Joshua Davis</w:t>
-      </w:r>
-      <w:r>
-        <w:t xml:space="preserve"> </w:t>
-      </w:r>
-      <w:r>
-        <w:t xml:space="preserve">- </w:t>
-      </w:r>
-      <w:r>
-        <w:t>C</w:t>
-      </w:r>
-      <w:r>
-        <w:t xml:space="preserve">ode </w:t>
-      </w:r>
-      <w:r>
-        <w:t>initial framework design and</w:t>
-      </w:r>
-      <w:r>
-        <w:t xml:space="preserve"> </w:t>
-      </w:r>
-      <w:r>
-        <w:t>t</w:t>
-      </w:r>
-      <w:r>
-        <w:t xml:space="preserve">esting </w:t>
-      </w:r>
-    </w:p>
-    <w:p>
-      <w:pPr>
-        <w:pStyle w:val="ListParagraph"/>
-      </w:pPr>
-      <w:r>
-        <w:t>Mihret Tesfaye</w:t>
-      </w:r>
-      <w:r>
-        <w:t xml:space="preserve"> </w:t>
-      </w:r>
-      <w:r>
-        <w:t xml:space="preserve">- </w:t>
-      </w:r>
-      <w:r>
-        <w:t>R</w:t>
-      </w:r>
-      <w:r>
-        <w:t xml:space="preserve">eport drafting, </w:t>
-      </w:r>
-      <w:r>
-        <w:t>r</w:t>
-      </w:r>
-      <w:r>
-        <w:t xml:space="preserve">esearch on demographic modeling, and </w:t>
-      </w:r>
-      <w:r>
-        <w:t>t</w:t>
-      </w:r>
-      <w:r>
-        <w:t xml:space="preserve">esting </w:t>
-      </w:r>
-    </w:p>
-    <w:p>
-      <w:pPr>
-        <w:rPr>
-          <w:b/>
-          <w:bCs/>
-        </w:rPr>
-      </w:pPr>
       <w:r>
         <w:rPr>
           <w:b/>
@@ -1215,11 +1027,7 @@
     </w:p>
     <w:p>
       <w:pPr>
-        <w:pStyle w:val="ListParagraph"/>
-        <w:numPr>
-          <w:ilvl w:val="0"/>
-          <w:numId w:val="4"/>
-        </w:numPr>
+        <w:ind w:left="360"/>
         <w:rPr>
           <w:b/>
           <w:bCs/>
@@ -1231,14 +1039,7 @@
           <w:bCs/>
         </w:rPr>
         <w:lastRenderedPageBreak/>
-        <w:t xml:space="preserve">Source </w:t>
-      </w:r>
-      <w:r>
-        <w:rPr>
-          <w:b/>
-          <w:bCs/>
-        </w:rPr>
-        <w:t>Code</w:t>
+        <w:t xml:space="preserve">Appendix A: Artificial Intelligence (AI) Log </w:t>
       </w:r>
     </w:p>
     <w:p>
@@ -1247,340 +1048,15 @@
       </w:r>
     </w:p>
     <w:p>
-      <w:proofErr w:type="spellStart"/>
-      <w:r>
-        <w:rPr>
-          <w:i/>
-          <w:iCs/>
-        </w:rPr>
-        <w:t>main.R</w:t>
-      </w:r>
-      <w:proofErr w:type="spellEnd"/>
-      <w:r>
-        <w:t xml:space="preserve"> – Provides central execution and control of environment, simulation, and analysis</w:t>
-      </w:r>
-    </w:p>
-    <w:p>
-      <w:pPr>
-        <w:jc w:val="center"/>
+      <w:pPr>
         <w:rPr>
           <w:b/>
           <w:bCs/>
         </w:rPr>
       </w:pPr>
-      <w:r>
-        <w:rPr>
-          <w:b/>
-          <w:bCs/>
-          <w:noProof/>
-        </w:rPr>
-        <w:drawing>
-          <wp:inline distT="0" distB="0" distL="0" distR="0" wp14:anchorId="27EB4890" wp14:editId="29DA3EBF">
-            <wp:extent cx="5047488" cy="3200517"/>
-            <wp:effectExtent l="12700" t="12700" r="7620" b="12700"/>
-            <wp:docPr id="1605677380" name="Picture 1" descr="A screen shot of a computer&#10;&#10;AI-generated content may be incorrect."/>
-            <wp:cNvGraphicFramePr>
-              <a:graphicFrameLocks xmlns:a="http://schemas.openxmlformats.org/drawingml/2006/main" noChangeAspect="1"/>
-            </wp:cNvGraphicFramePr>
-            <a:graphic xmlns:a="http://schemas.openxmlformats.org/drawingml/2006/main">
-              <a:graphicData uri="http://schemas.openxmlformats.org/drawingml/2006/picture">
-                <pic:pic xmlns:pic="http://schemas.openxmlformats.org/drawingml/2006/picture">
-                  <pic:nvPicPr>
-                    <pic:cNvPr id="1605677380" name="Picture 1" descr="A screen shot of a computer&#10;&#10;AI-generated content may be incorrect."/>
-                    <pic:cNvPicPr/>
-                  </pic:nvPicPr>
-                  <pic:blipFill>
-                    <a:blip r:embed="rId8"/>
-                    <a:stretch>
-                      <a:fillRect/>
-                    </a:stretch>
-                  </pic:blipFill>
-                  <pic:spPr>
-                    <a:xfrm>
-                      <a:off x="0" y="0"/>
-                      <a:ext cx="5047488" cy="3200517"/>
-                    </a:xfrm>
-                    <a:prstGeom prst="rect">
-                      <a:avLst/>
-                    </a:prstGeom>
-                    <a:ln>
-                      <a:solidFill>
-                        <a:schemeClr val="bg1">
-                          <a:lumMod val="85000"/>
-                        </a:schemeClr>
-                      </a:solidFill>
-                    </a:ln>
-                  </pic:spPr>
-                </pic:pic>
-              </a:graphicData>
-            </a:graphic>
-          </wp:inline>
-        </w:drawing>
-      </w:r>
     </w:p>
     <w:p>
       <w:pPr>
-        <w:rPr>
-          <w:b/>
-          <w:bCs/>
-        </w:rPr>
-      </w:pPr>
-    </w:p>
-    <w:p>
-      <w:proofErr w:type="spellStart"/>
-      <w:r>
-        <w:rPr>
-          <w:i/>
-          <w:iCs/>
-        </w:rPr>
-        <w:t>inputs.R</w:t>
-      </w:r>
-      <w:proofErr w:type="spellEnd"/>
-      <w:r>
-        <w:rPr>
-          <w:i/>
-          <w:iCs/>
-        </w:rPr>
-        <w:t xml:space="preserve"> </w:t>
-      </w:r>
-      <w:r>
-        <w:t>– Origin of inputs for environmental variable sets and eventually data sources</w:t>
-      </w:r>
-    </w:p>
-    <w:p>
-      <w:pPr>
-        <w:jc w:val="center"/>
-        <w:rPr>
-          <w:b/>
-          <w:bCs/>
-        </w:rPr>
-      </w:pPr>
-      <w:r>
-        <w:rPr>
-          <w:b/>
-          <w:bCs/>
-          <w:noProof/>
-        </w:rPr>
-        <w:drawing>
-          <wp:inline distT="0" distB="0" distL="0" distR="0" wp14:anchorId="6C2C05D5" wp14:editId="178A917C">
-            <wp:extent cx="5047488" cy="2727046"/>
-            <wp:effectExtent l="12700" t="12700" r="7620" b="16510"/>
-            <wp:docPr id="2141101839" name="Picture 1"/>
-            <wp:cNvGraphicFramePr>
-              <a:graphicFrameLocks xmlns:a="http://schemas.openxmlformats.org/drawingml/2006/main" noChangeAspect="1"/>
-            </wp:cNvGraphicFramePr>
-            <a:graphic xmlns:a="http://schemas.openxmlformats.org/drawingml/2006/main">
-              <a:graphicData uri="http://schemas.openxmlformats.org/drawingml/2006/picture">
-                <pic:pic xmlns:pic="http://schemas.openxmlformats.org/drawingml/2006/picture">
-                  <pic:nvPicPr>
-                    <pic:cNvPr id="2141101839" name=""/>
-                    <pic:cNvPicPr/>
-                  </pic:nvPicPr>
-                  <pic:blipFill>
-                    <a:blip r:embed="rId9"/>
-                    <a:stretch>
-                      <a:fillRect/>
-                    </a:stretch>
-                  </pic:blipFill>
-                  <pic:spPr>
-                    <a:xfrm>
-                      <a:off x="0" y="0"/>
-                      <a:ext cx="5047488" cy="2727046"/>
-                    </a:xfrm>
-                    <a:prstGeom prst="rect">
-                      <a:avLst/>
-                    </a:prstGeom>
-                    <a:ln>
-                      <a:solidFill>
-                        <a:schemeClr val="bg1">
-                          <a:lumMod val="85000"/>
-                        </a:schemeClr>
-                      </a:solidFill>
-                    </a:ln>
-                  </pic:spPr>
-                </pic:pic>
-              </a:graphicData>
-            </a:graphic>
-          </wp:inline>
-        </w:drawing>
-      </w:r>
-    </w:p>
-    <w:p>
-      <w:pPr>
-        <w:rPr>
-          <w:b/>
-          <w:bCs/>
-        </w:rPr>
-      </w:pPr>
-    </w:p>
-    <w:p>
-      <w:proofErr w:type="spellStart"/>
-      <w:r>
-        <w:rPr>
-          <w:i/>
-          <w:iCs/>
-        </w:rPr>
-        <w:lastRenderedPageBreak/>
-        <w:t>monte_carlo_simulator.R</w:t>
-      </w:r>
-      <w:proofErr w:type="spellEnd"/>
-      <w:r>
-        <w:t xml:space="preserve"> – Heart of the project where are </w:t>
-      </w:r>
-      <w:proofErr w:type="gramStart"/>
-      <w:r>
-        <w:t>all of</w:t>
-      </w:r>
-      <w:proofErr w:type="gramEnd"/>
-      <w:r>
-        <w:t xml:space="preserve"> the simulation will exist. </w:t>
-      </w:r>
-    </w:p>
-    <w:p>
-      <w:pPr>
-        <w:jc w:val="center"/>
-        <w:rPr>
-          <w:noProof/>
-        </w:rPr>
-      </w:pPr>
-      <w:r>
-        <w:rPr>
-          <w:b/>
-          <w:bCs/>
-          <w:noProof/>
-        </w:rPr>
-        <w:drawing>
-          <wp:inline distT="0" distB="0" distL="0" distR="0" wp14:anchorId="22B1F1FB" wp14:editId="5E632929">
-            <wp:extent cx="5047488" cy="3080802"/>
-            <wp:effectExtent l="12700" t="12700" r="7620" b="18415"/>
-            <wp:docPr id="1614254291" name="Picture 1" descr="A screenshot of a computer program&#10;&#10;AI-generated content may be incorrect."/>
-            <wp:cNvGraphicFramePr>
-              <a:graphicFrameLocks xmlns:a="http://schemas.openxmlformats.org/drawingml/2006/main" noChangeAspect="1"/>
-            </wp:cNvGraphicFramePr>
-            <a:graphic xmlns:a="http://schemas.openxmlformats.org/drawingml/2006/main">
-              <a:graphicData uri="http://schemas.openxmlformats.org/drawingml/2006/picture">
-                <pic:pic xmlns:pic="http://schemas.openxmlformats.org/drawingml/2006/picture">
-                  <pic:nvPicPr>
-                    <pic:cNvPr id="1614254291" name="Picture 1" descr="A screenshot of a computer program&#10;&#10;AI-generated content may be incorrect."/>
-                    <pic:cNvPicPr/>
-                  </pic:nvPicPr>
-                  <pic:blipFill>
-                    <a:blip r:embed="rId10"/>
-                    <a:stretch>
-                      <a:fillRect/>
-                    </a:stretch>
-                  </pic:blipFill>
-                  <pic:spPr>
-                    <a:xfrm>
-                      <a:off x="0" y="0"/>
-                      <a:ext cx="5047488" cy="3080802"/>
-                    </a:xfrm>
-                    <a:prstGeom prst="rect">
-                      <a:avLst/>
-                    </a:prstGeom>
-                    <a:ln>
-                      <a:solidFill>
-                        <a:schemeClr val="bg1">
-                          <a:lumMod val="85000"/>
-                        </a:schemeClr>
-                      </a:solidFill>
-                    </a:ln>
-                  </pic:spPr>
-                </pic:pic>
-              </a:graphicData>
-            </a:graphic>
-          </wp:inline>
-        </w:drawing>
-      </w:r>
-    </w:p>
-    <w:p/>
-    <w:p>
-      <w:proofErr w:type="spellStart"/>
-      <w:r>
-        <w:rPr>
-          <w:i/>
-          <w:iCs/>
-        </w:rPr>
-        <w:t>output_analysis.R</w:t>
-      </w:r>
-      <w:proofErr w:type="spellEnd"/>
-      <w:r>
-        <w:t xml:space="preserve"> – Lastly, the methods that will be used to provide analysis.</w:t>
-      </w:r>
-    </w:p>
-    <w:p>
-      <w:pPr>
-        <w:jc w:val="center"/>
-        <w:rPr>
-          <w:b/>
-          <w:bCs/>
-        </w:rPr>
-      </w:pPr>
-      <w:r>
-        <w:rPr>
-          <w:b/>
-          <w:bCs/>
-          <w:noProof/>
-        </w:rPr>
-        <w:drawing>
-          <wp:inline distT="0" distB="0" distL="0" distR="0" wp14:anchorId="0D7729C0" wp14:editId="4B3D66B2">
-            <wp:extent cx="5047488" cy="2088560"/>
-            <wp:effectExtent l="12700" t="12700" r="7620" b="6985"/>
-            <wp:docPr id="1443831327" name="Picture 1" descr="A computer screen shot of a computer code&#10;&#10;AI-generated content may be incorrect."/>
-            <wp:cNvGraphicFramePr>
-              <a:graphicFrameLocks xmlns:a="http://schemas.openxmlformats.org/drawingml/2006/main" noChangeAspect="1"/>
-            </wp:cNvGraphicFramePr>
-            <a:graphic xmlns:a="http://schemas.openxmlformats.org/drawingml/2006/main">
-              <a:graphicData uri="http://schemas.openxmlformats.org/drawingml/2006/picture">
-                <pic:pic xmlns:pic="http://schemas.openxmlformats.org/drawingml/2006/picture">
-                  <pic:nvPicPr>
-                    <pic:cNvPr id="1443831327" name="Picture 1" descr="A computer screen shot of a computer code&#10;&#10;AI-generated content may be incorrect."/>
-                    <pic:cNvPicPr/>
-                  </pic:nvPicPr>
-                  <pic:blipFill>
-                    <a:blip r:embed="rId11"/>
-                    <a:stretch>
-                      <a:fillRect/>
-                    </a:stretch>
-                  </pic:blipFill>
-                  <pic:spPr>
-                    <a:xfrm>
-                      <a:off x="0" y="0"/>
-                      <a:ext cx="5047488" cy="2088560"/>
-                    </a:xfrm>
-                    <a:prstGeom prst="rect">
-                      <a:avLst/>
-                    </a:prstGeom>
-                    <a:ln>
-                      <a:solidFill>
-                        <a:schemeClr val="bg1">
-                          <a:lumMod val="85000"/>
-                        </a:schemeClr>
-                      </a:solidFill>
-                    </a:ln>
-                  </pic:spPr>
-                </pic:pic>
-              </a:graphicData>
-            </a:graphic>
-          </wp:inline>
-        </w:drawing>
-      </w:r>
-    </w:p>
-    <w:p>
-      <w:pPr>
-        <w:rPr>
-          <w:b/>
-          <w:bCs/>
-        </w:rPr>
-      </w:pPr>
-    </w:p>
-    <w:p>
-      <w:pPr>
-        <w:pStyle w:val="ListParagraph"/>
-        <w:numPr>
-          <w:ilvl w:val="0"/>
-          <w:numId w:val="4"/>
-        </w:numPr>
         <w:rPr>
           <w:b/>
           <w:bCs/>
@@ -1591,47 +1067,53 @@
           <w:b/>
           <w:bCs/>
         </w:rPr>
-        <w:t>References</w:t>
+        <w:br w:type="page"/>
       </w:r>
     </w:p>
     <w:p>
+      <w:pPr>
+        <w:ind w:left="360"/>
+        <w:rPr>
+          <w:b/>
+          <w:bCs/>
+        </w:rPr>
+      </w:pPr>
       <w:r>
-        <w:t xml:space="preserve">Doerr, S., </w:t>
-      </w:r>
-      <w:proofErr w:type="spellStart"/>
-      <w:r>
-        <w:t>Kabaş</w:t>
-      </w:r>
-      <w:proofErr w:type="spellEnd"/>
-      <w:r>
-        <w:t xml:space="preserve">, G., &amp; </w:t>
-      </w:r>
-      <w:proofErr w:type="spellStart"/>
-      <w:r>
-        <w:t>Ongena</w:t>
-      </w:r>
-      <w:proofErr w:type="spellEnd"/>
-      <w:r>
-        <w:t xml:space="preserve">, S. (2024). </w:t>
+        <w:rPr>
+          <w:b/>
+          <w:bCs/>
+        </w:rPr>
+        <w:lastRenderedPageBreak/>
+        <w:t xml:space="preserve">Appendix </w:t>
       </w:r>
       <w:r>
         <w:rPr>
-          <w:i/>
-          <w:iCs/>
+          <w:b/>
+          <w:bCs/>
         </w:rPr>
-        <w:t>Population aging and bank risk-taking</w:t>
+        <w:t>B</w:t>
       </w:r>
       <w:r>
-        <w:t xml:space="preserve">. Journal of Financial and Quantitative Analysis. </w:t>
+        <w:rPr>
+          <w:b/>
+          <w:bCs/>
+        </w:rPr>
+        <w:t xml:space="preserve">: </w:t>
       </w:r>
-      <w:hyperlink r:id="rId12" w:history="1">
-        <w:r>
-          <w:rPr>
-            <w:rStyle w:val="Hyperlink"/>
-          </w:rPr>
-          <w:t>https://doi.org/10.1017/S0022109023001011</w:t>
-        </w:r>
-      </w:hyperlink>
+      <w:r>
+        <w:rPr>
+          <w:b/>
+          <w:bCs/>
+        </w:rPr>
+        <w:t>Tools Used</w:t>
+      </w:r>
+      <w:r>
+        <w:rPr>
+          <w:b/>
+          <w:bCs/>
+        </w:rPr>
+        <w:t xml:space="preserve"> </w:t>
+      </w:r>
     </w:p>
     <w:p>
       <w:r>
@@ -1647,7 +1129,7 @@
       <w:r>
         <w:t xml:space="preserve"> [Large language model]. </w:t>
       </w:r>
-      <w:hyperlink r:id="rId13" w:tgtFrame="_new" w:history="1">
+      <w:hyperlink r:id="rId8" w:tgtFrame="_new" w:history="1">
         <w:r>
           <w:rPr>
             <w:rStyle w:val="Hyperlink"/>
@@ -1657,8 +1139,8 @@
       </w:hyperlink>
     </w:p>
     <w:sectPr>
-      <w:headerReference w:type="default" r:id="rId14"/>
-      <w:headerReference w:type="first" r:id="rId15"/>
+      <w:headerReference w:type="default" r:id="rId9"/>
+      <w:headerReference w:type="first" r:id="rId10"/>
       <w:pgSz w:w="12240" w:h="15840"/>
       <w:pgMar w:top="1440" w:right="1440" w:bottom="1440" w:left="1440" w:header="720" w:footer="720" w:gutter="0"/>
       <w:pgNumType w:start="0"/>
@@ -2213,6 +1695,95 @@
     </w:lvl>
   </w:abstractNum>
   <w:abstractNum w:abstractNumId="4" w15:restartNumberingAfterBreak="0">
+    <w:nsid w:val="17500872"/>
+    <w:multiLevelType w:val="hybridMultilevel"/>
+    <w:tmpl w:val="38F67E64"/>
+    <w:lvl w:ilvl="0" w:tplc="FFFFFFFF">
+      <w:start w:val="1"/>
+      <w:numFmt w:val="decimal"/>
+      <w:lvlText w:val="%1."/>
+      <w:lvlJc w:val="left"/>
+      <w:pPr>
+        <w:ind w:left="720" w:hanging="360"/>
+      </w:pPr>
+      <w:rPr>
+        <w:rFonts w:hint="default"/>
+      </w:rPr>
+    </w:lvl>
+    <w:lvl w:ilvl="1" w:tplc="FFFFFFFF" w:tentative="1">
+      <w:start w:val="1"/>
+      <w:numFmt w:val="lowerLetter"/>
+      <w:lvlText w:val="%2."/>
+      <w:lvlJc w:val="left"/>
+      <w:pPr>
+        <w:ind w:left="1440" w:hanging="360"/>
+      </w:pPr>
+    </w:lvl>
+    <w:lvl w:ilvl="2" w:tplc="FFFFFFFF" w:tentative="1">
+      <w:start w:val="1"/>
+      <w:numFmt w:val="lowerRoman"/>
+      <w:lvlText w:val="%3."/>
+      <w:lvlJc w:val="right"/>
+      <w:pPr>
+        <w:ind w:left="2160" w:hanging="180"/>
+      </w:pPr>
+    </w:lvl>
+    <w:lvl w:ilvl="3" w:tplc="FFFFFFFF" w:tentative="1">
+      <w:start w:val="1"/>
+      <w:numFmt w:val="decimal"/>
+      <w:lvlText w:val="%4."/>
+      <w:lvlJc w:val="left"/>
+      <w:pPr>
+        <w:ind w:left="2880" w:hanging="360"/>
+      </w:pPr>
+    </w:lvl>
+    <w:lvl w:ilvl="4" w:tplc="FFFFFFFF" w:tentative="1">
+      <w:start w:val="1"/>
+      <w:numFmt w:val="lowerLetter"/>
+      <w:lvlText w:val="%5."/>
+      <w:lvlJc w:val="left"/>
+      <w:pPr>
+        <w:ind w:left="3600" w:hanging="360"/>
+      </w:pPr>
+    </w:lvl>
+    <w:lvl w:ilvl="5" w:tplc="FFFFFFFF" w:tentative="1">
+      <w:start w:val="1"/>
+      <w:numFmt w:val="lowerRoman"/>
+      <w:lvlText w:val="%6."/>
+      <w:lvlJc w:val="right"/>
+      <w:pPr>
+        <w:ind w:left="4320" w:hanging="180"/>
+      </w:pPr>
+    </w:lvl>
+    <w:lvl w:ilvl="6" w:tplc="FFFFFFFF" w:tentative="1">
+      <w:start w:val="1"/>
+      <w:numFmt w:val="decimal"/>
+      <w:lvlText w:val="%7."/>
+      <w:lvlJc w:val="left"/>
+      <w:pPr>
+        <w:ind w:left="5040" w:hanging="360"/>
+      </w:pPr>
+    </w:lvl>
+    <w:lvl w:ilvl="7" w:tplc="FFFFFFFF" w:tentative="1">
+      <w:start w:val="1"/>
+      <w:numFmt w:val="lowerLetter"/>
+      <w:lvlText w:val="%8."/>
+      <w:lvlJc w:val="left"/>
+      <w:pPr>
+        <w:ind w:left="5760" w:hanging="360"/>
+      </w:pPr>
+    </w:lvl>
+    <w:lvl w:ilvl="8" w:tplc="FFFFFFFF" w:tentative="1">
+      <w:start w:val="1"/>
+      <w:numFmt w:val="lowerRoman"/>
+      <w:lvlText w:val="%9."/>
+      <w:lvlJc w:val="right"/>
+      <w:pPr>
+        <w:ind w:left="6480" w:hanging="180"/>
+      </w:pPr>
+    </w:lvl>
+  </w:abstractNum>
+  <w:abstractNum w:abstractNumId="5" w15:restartNumberingAfterBreak="0">
     <w:nsid w:val="2DA727C6"/>
     <w:multiLevelType w:val="multilevel"/>
     <w:tmpl w:val="AAD4F760"/>
@@ -2302,7 +1873,7 @@
       </w:pPr>
     </w:lvl>
   </w:abstractNum>
-  <w:abstractNum w:abstractNumId="5" w15:restartNumberingAfterBreak="0">
+  <w:abstractNum w:abstractNumId="6" w15:restartNumberingAfterBreak="0">
     <w:nsid w:val="2E412A08"/>
     <w:multiLevelType w:val="hybridMultilevel"/>
     <w:tmpl w:val="F642C200"/>
@@ -2391,7 +1962,7 @@
       </w:pPr>
     </w:lvl>
   </w:abstractNum>
-  <w:abstractNum w:abstractNumId="6" w15:restartNumberingAfterBreak="0">
+  <w:abstractNum w:abstractNumId="7" w15:restartNumberingAfterBreak="0">
     <w:nsid w:val="4162218F"/>
     <w:multiLevelType w:val="hybridMultilevel"/>
     <w:tmpl w:val="7626EB54"/>
@@ -2481,7 +2052,7 @@
       </w:pPr>
     </w:lvl>
   </w:abstractNum>
-  <w:abstractNum w:abstractNumId="7" w15:restartNumberingAfterBreak="0">
+  <w:abstractNum w:abstractNumId="8" w15:restartNumberingAfterBreak="0">
     <w:nsid w:val="4B6115FB"/>
     <w:multiLevelType w:val="hybridMultilevel"/>
     <w:tmpl w:val="FD86872E"/>
@@ -2570,7 +2141,7 @@
       </w:pPr>
     </w:lvl>
   </w:abstractNum>
-  <w:abstractNum w:abstractNumId="8" w15:restartNumberingAfterBreak="0">
+  <w:abstractNum w:abstractNumId="9" w15:restartNumberingAfterBreak="0">
     <w:nsid w:val="53CE4105"/>
     <w:multiLevelType w:val="hybridMultilevel"/>
     <w:tmpl w:val="79FA06DA"/>
@@ -2659,7 +2230,7 @@
       </w:pPr>
     </w:lvl>
   </w:abstractNum>
-  <w:abstractNum w:abstractNumId="9" w15:restartNumberingAfterBreak="0">
+  <w:abstractNum w:abstractNumId="10" w15:restartNumberingAfterBreak="0">
     <w:nsid w:val="63D35304"/>
     <w:multiLevelType w:val="hybridMultilevel"/>
     <w:tmpl w:val="B4B88466"/>
@@ -2772,7 +2343,7 @@
       </w:rPr>
     </w:lvl>
   </w:abstractNum>
-  <w:abstractNum w:abstractNumId="10" w15:restartNumberingAfterBreak="0">
+  <w:abstractNum w:abstractNumId="11" w15:restartNumberingAfterBreak="0">
     <w:nsid w:val="6DC01AB5"/>
     <w:multiLevelType w:val="multilevel"/>
     <w:tmpl w:val="9284410C"/>
@@ -2869,31 +2440,34 @@
     <w:abstractNumId w:val="2"/>
   </w:num>
   <w:num w:numId="3" w16cid:durableId="307175659">
-    <w:abstractNumId w:val="7"/>
+    <w:abstractNumId w:val="8"/>
   </w:num>
   <w:num w:numId="4" w16cid:durableId="699206028">
-    <w:abstractNumId w:val="8"/>
+    <w:abstractNumId w:val="9"/>
   </w:num>
   <w:num w:numId="5" w16cid:durableId="1865709109">
-    <w:abstractNumId w:val="9"/>
+    <w:abstractNumId w:val="10"/>
   </w:num>
   <w:num w:numId="6" w16cid:durableId="56825304">
     <w:abstractNumId w:val="3"/>
   </w:num>
   <w:num w:numId="7" w16cid:durableId="1094784303">
-    <w:abstractNumId w:val="5"/>
+    <w:abstractNumId w:val="6"/>
   </w:num>
   <w:num w:numId="8" w16cid:durableId="280919704">
     <w:abstractNumId w:val="0"/>
   </w:num>
   <w:num w:numId="9" w16cid:durableId="1201938388">
-    <w:abstractNumId w:val="10"/>
+    <w:abstractNumId w:val="11"/>
   </w:num>
   <w:num w:numId="10" w16cid:durableId="2125271662">
-    <w:abstractNumId w:val="4"/>
+    <w:abstractNumId w:val="5"/>
   </w:num>
   <w:num w:numId="11" w16cid:durableId="2035418322">
-    <w:abstractNumId w:val="6"/>
+    <w:abstractNumId w:val="7"/>
+  </w:num>
+  <w:num w:numId="12" w16cid:durableId="678123132">
+    <w:abstractNumId w:val="4"/>
   </w:num>
 </w:numbering>
 </file>

</xml_diff>

<commit_message>
Updated model to use the probability in baysien :)
</commit_message>
<xml_diff>
--- a/deliverables/Week 8 - Report.docx
+++ b/deliverables/Week 8 - Report.docx
@@ -129,17 +129,7 @@
                                         <w:sz w:val="44"/>
                                         <w:szCs w:val="44"/>
                                       </w:rPr>
-                                      <w:t xml:space="preserve">Loan Approval Risk Simulation </w:t>
-                                    </w:r>
-                                    <w:r>
-                                      <w:rPr>
-                                        <w:b/>
-                                        <w:bCs/>
-                                        <w:sz w:val="44"/>
-                                        <w:szCs w:val="44"/>
-                                      </w:rPr>
-                                      <w:br/>
-                                      <w:t>for an Aging Population</w:t>
+                                      <w:t>Loan Approval Risk Simulation for an Aging Population</w:t>
                                     </w:r>
                                   </w:sdtContent>
                                 </w:sdt>
@@ -293,17 +283,7 @@
                                   <w:sz w:val="44"/>
                                   <w:szCs w:val="44"/>
                                 </w:rPr>
-                                <w:t xml:space="preserve">Loan Approval Risk Simulation </w:t>
-                              </w:r>
-                              <w:r>
-                                <w:rPr>
-                                  <w:b/>
-                                  <w:bCs/>
-                                  <w:sz w:val="44"/>
-                                  <w:szCs w:val="44"/>
-                                </w:rPr>
-                                <w:br/>
-                                <w:t>for an Aging Population</w:t>
+                                <w:t>Loan Approval Risk Simulation for an Aging Population</w:t>
                               </w:r>
                             </w:sdtContent>
                           </w:sdt>
@@ -3075,6 +3055,7 @@
   <w:style w:type="character" w:default="1" w:styleId="DefaultParagraphFont">
     <w:name w:val="Default Paragraph Font"/>
     <w:uiPriority w:val="1"/>
+    <w:semiHidden/>
     <w:unhideWhenUsed/>
   </w:style>
   <w:style w:type="table" w:default="1" w:styleId="TableNormal">

</xml_diff>